<commit_message>
WE GOT IT BABY
</commit_message>
<xml_diff>
--- a/hw6/hw6 written.docx
+++ b/hw6/hw6 written.docx
@@ -156,15 +156,7 @@
         </w:numPr>
       </w:pPr>
       <w:r>
-        <w:t xml:space="preserve">The </w:t>
-      </w:r>
-      <w:proofErr w:type="gramStart"/>
-      <w:r>
-        <w:t>counter-example</w:t>
-      </w:r>
-      <w:proofErr w:type="gramEnd"/>
-      <w:r>
-        <w:t xml:space="preserve"> I have chosen is the Golden Rule, “Do unto others as you would have them do unto you.”</w:t>
+        <w:t>The counter-example I have chosen is the Golden Rule, “Do unto others as you would have them do unto you.”</w:t>
       </w:r>
     </w:p>
     <w:p>
@@ -217,6 +209,36 @@
       </w:r>
       <w:r>
         <w:t xml:space="preserve">would provide the optimal solution, and the greedy algorithm might even get stuck on the second half of the bigram “not ___”. </w:t>
+      </w:r>
+    </w:p>
+    <w:p>
+      <w:pPr>
+        <w:pStyle w:val="ListParagraph"/>
+        <w:ind w:left="1440"/>
+      </w:pPr>
+    </w:p>
+    <w:p>
+      <w:pPr>
+        <w:pStyle w:val="ListParagraph"/>
+        <w:numPr>
+          <w:ilvl w:val="0"/>
+          <w:numId w:val="3"/>
+        </w:numPr>
+      </w:pPr>
+      <w:r>
+        <w:t xml:space="preserve"> </w:t>
+      </w:r>
+    </w:p>
+    <w:p>
+      <w:pPr>
+        <w:pStyle w:val="ListParagraph"/>
+        <w:numPr>
+          <w:ilvl w:val="1"/>
+          <w:numId w:val="3"/>
+        </w:numPr>
+      </w:pPr>
+      <w:r>
+        <w:t xml:space="preserve">As a search problem, I would define the states as possible steps in a solution to the problem. The start state would be a tuple with the first index and the “-BEGIN-” string. Each subsequent state would be the previous word and the index of the next letter. The end state would be whenever the state[0] value is equal to the length of the query. Costs would be determined with a bigram cost function with parameters (previous word, new proposed word). </w:t>
       </w:r>
     </w:p>
     <w:sectPr>

</xml_diff>